<commit_message>
write & half autosave commit
</commit_message>
<xml_diff>
--- a/1.docx
+++ b/1.docx
@@ -12,6 +12,41 @@
       <w:bookmarkStart w:id="0" w:name="_GoBack"/>
       <w:bookmarkEnd w:id="0"/>
     </w:p>
+    <w:p>
+      <w:r>
+        <w:t>так</w:t>
+      </w:r>
+    </w:p>
+    <w:p/>
+    <w:p>
+      <w:r>
+        <w:t>эт заголовок</w:t>
+      </w:r>
+    </w:p>
+    <w:p>
+      <w:pPr>
+        <w:pStyle w:val="1"/>
+      </w:pPr>
+      <w:r>
+        <w:rPr>
+          <w:rFonts w:ascii="Times New Roman" w:hAnsi="Times New Roman"/>
+          <w:color w:val="000000"/>
+          <w:sz w:val="48"/>
+        </w:rPr>
+        <w:t>где раки зимуют</w:t>
+      </w:r>
+    </w:p>
+    <w:p>
+      <w:r>
+        <w:t>значит раки зимуют где скрещивал в норах наверное да</w:t>
+      </w:r>
+    </w:p>
+    <w:p>
+      <w:r>
+        <w:t>где где то где то под снегом</w:t>
+      </w:r>
+    </w:p>
+    <w:p/>
     <w:sectPr>
       <w:pgSz w:w="12240" w:h="15840"/>
       <w:pgMar w:top="1440" w:right="1800" w:bottom="1440" w:left="1800" w:header="720" w:footer="720" w:gutter="0"/>

</xml_diff>